<commit_message>
start updating cover letter
</commit_message>
<xml_diff>
--- a/coverLetterVM.docx
+++ b/coverLetterVM.docx
@@ -46,42 +46,21 @@
           <w:sz w:val="21"/>
           <w:szCs w:val="21"/>
         </w:rPr>
-        <w:t xml:space="preserve">uantum Electrodynamic (QED) </w:t>
-      </w:r>
-      <w:r>
-        <w:rPr>
-          <w:sz w:val="21"/>
-          <w:szCs w:val="21"/>
-        </w:rPr>
-        <w:t xml:space="preserve">theory of electron beam-induced excitation and </w:t>
-      </w:r>
-      <w:r>
-        <w:rPr>
-          <w:sz w:val="21"/>
-          <w:szCs w:val="21"/>
-        </w:rPr>
-        <w:t>its effect on s</w:t>
-      </w:r>
-      <w:r>
-        <w:rPr>
-          <w:sz w:val="21"/>
-          <w:szCs w:val="21"/>
-        </w:rPr>
-        <w:t>puttering cross</w:t>
-      </w:r>
-      <w:r>
-        <w:rPr>
-          <w:sz w:val="21"/>
-          <w:szCs w:val="21"/>
-        </w:rPr>
-        <w:t xml:space="preserve"> </w:t>
-      </w:r>
-      <w:r>
-        <w:rPr>
-          <w:sz w:val="21"/>
-          <w:szCs w:val="21"/>
-        </w:rPr>
-        <w:t>sections in 2D crystals</w:t>
+        <w:t xml:space="preserve">uantum </w:t>
+      </w:r>
+      <w:r>
+        <w:rPr>
+          <w:sz w:val="21"/>
+          <w:szCs w:val="21"/>
+        </w:rPr>
+        <w:t xml:space="preserve">theory of electron excitation and </w:t>
+      </w:r>
+      <w:r>
+        <w:rPr>
+          <w:sz w:val="21"/>
+          <w:szCs w:val="21"/>
+        </w:rPr>
+        <w:t>sputtering by transmission electron spectroscopy</w:t>
       </w:r>
       <w:commentRangeEnd w:id="0"/>
       <w:r>
@@ -846,112 +825,6 @@
           <w:rStyle w:val="CommentReference"/>
         </w:rPr>
         <w:commentReference w:id="1"/>
-      </w:r>
-    </w:p>
-    <w:p>
-      <w:pPr>
-        <w:spacing w:after="0" w:line="240" w:lineRule="auto"/>
-        <w:rPr>
-          <w:sz w:val="21"/>
-          <w:szCs w:val="21"/>
-        </w:rPr>
-      </w:pPr>
-    </w:p>
-    <w:p>
-      <w:pPr>
-        <w:spacing w:after="0" w:line="240" w:lineRule="auto"/>
-        <w:rPr>
-          <w:sz w:val="21"/>
-          <w:szCs w:val="21"/>
-        </w:rPr>
-      </w:pPr>
-      <w:r>
-        <w:rPr>
-          <w:sz w:val="21"/>
-          <w:szCs w:val="21"/>
-        </w:rPr>
-        <w:t xml:space="preserve">Lastly, we were unable to download </w:t>
-      </w:r>
-      <w:proofErr w:type="spellStart"/>
-      <w:r>
-        <w:rPr>
-          <w:sz w:val="21"/>
-          <w:szCs w:val="21"/>
-        </w:rPr>
-        <w:t>REVTeX</w:t>
-      </w:r>
-      <w:proofErr w:type="spellEnd"/>
-      <w:r>
-        <w:rPr>
-          <w:sz w:val="21"/>
-          <w:szCs w:val="21"/>
-        </w:rPr>
-        <w:t xml:space="preserve"> to our lab's computing server for security reasons.  The uploaded manuscript therefore uses LaTeX’s default single-column format.  </w:t>
-      </w:r>
-      <w:r>
-        <w:rPr>
-          <w:sz w:val="21"/>
-          <w:szCs w:val="21"/>
-        </w:rPr>
-        <w:t>Because of this</w:t>
-      </w:r>
-      <w:r>
-        <w:rPr>
-          <w:sz w:val="21"/>
-          <w:szCs w:val="21"/>
-        </w:rPr>
-        <w:t xml:space="preserve">, multi-panel figures are arranged in a "landscape" layout for the sake of readability.  However, we have also uploaded figures 2, 3, and 4 with "portrait" layouts that should better suit PRX's two-column format.  These </w:t>
-      </w:r>
-      <w:r>
-        <w:rPr>
-          <w:sz w:val="21"/>
-          <w:szCs w:val="21"/>
-        </w:rPr>
-        <w:t>PDF</w:t>
-      </w:r>
-      <w:r>
-        <w:rPr>
-          <w:sz w:val="21"/>
-          <w:szCs w:val="21"/>
-        </w:rPr>
-        <w:t xml:space="preserve"> files are named with a "_portrait" suffix.  Please let me know if you need any further information or materials.</w:t>
-      </w:r>
-      <w:r>
-        <w:rPr>
-          <w:sz w:val="21"/>
-          <w:szCs w:val="21"/>
-        </w:rPr>
-        <w:t xml:space="preserve">  We can also </w:t>
-      </w:r>
-      <w:r>
-        <w:rPr>
-          <w:sz w:val="21"/>
-          <w:szCs w:val="21"/>
-        </w:rPr>
-        <w:t>re</w:t>
-      </w:r>
-      <w:r>
-        <w:rPr>
-          <w:sz w:val="21"/>
-          <w:szCs w:val="21"/>
-        </w:rPr>
-        <w:t>submit the figure files in .</w:t>
-      </w:r>
-      <w:proofErr w:type="spellStart"/>
-      <w:r>
-        <w:rPr>
-          <w:sz w:val="21"/>
-          <w:szCs w:val="21"/>
-        </w:rPr>
-        <w:t>ps</w:t>
-      </w:r>
-      <w:proofErr w:type="spellEnd"/>
-      <w:r>
-        <w:rPr>
-          <w:sz w:val="21"/>
-          <w:szCs w:val="21"/>
-        </w:rPr>
-        <w:t xml:space="preserve"> format if needed.</w:t>
       </w:r>
     </w:p>
     <w:p>
@@ -1147,7 +1020,7 @@
 
 <file path=word/comments.xml><?xml version="1.0" encoding="utf-8"?>
 <w:comments xmlns:wpc="http://schemas.microsoft.com/office/word/2010/wordprocessingCanvas" xmlns:cx="http://schemas.microsoft.com/office/drawing/2014/chartex" xmlns:cx1="http://schemas.microsoft.com/office/drawing/2015/9/8/chartex" xmlns:cx2="http://schemas.microsoft.com/office/drawing/2015/10/21/chartex" xmlns:cx3="http://schemas.microsoft.com/office/drawing/2016/5/9/chartex" xmlns:cx4="http://schemas.microsoft.com/office/drawing/2016/5/10/chartex" xmlns:cx5="http://schemas.microsoft.com/office/drawing/2016/5/11/chartex" xmlns:cx6="http://schemas.microsoft.com/office/drawing/2016/5/12/chartex" xmlns:cx7="http://schemas.microsoft.com/office/drawing/2016/5/13/chartex" xmlns:cx8="http://schemas.microsoft.com/office/drawing/2016/5/14/chartex" xmlns:mc="http://schemas.openxmlformats.org/markup-compatibility/2006" xmlns:aink="http://schemas.microsoft.com/office/drawing/2016/ink" xmlns:am3d="http://schemas.microsoft.com/office/drawing/2017/model3d" xmlns:o="urn:schemas-microsoft-com:office:office" xmlns:r="http://schemas.openxmlformats.org/officeDocument/2006/relationships" xmlns:m="http://schemas.openxmlformats.org/officeDocument/2006/math" xmlns:v="urn:schemas-microsoft-com:vml" xmlns:wp14="http://schemas.microsoft.com/office/word/2010/wordprocessingDrawing" xmlns:wp="http://schemas.openxmlformats.org/drawingml/2006/wordprocessingDrawing" xmlns:w10="urn:schemas-microsoft-com:office:word" xmlns:w="http://schemas.openxmlformats.org/wordprocessingml/2006/main" xmlns:w14="http://schemas.microsoft.com/office/word/2010/wordml" xmlns:w15="http://schemas.microsoft.com/office/word/2012/wordml" xmlns:w16cex="http://schemas.microsoft.com/office/word/2018/wordml/cex" xmlns:w16cid="http://schemas.microsoft.com/office/word/2016/wordml/cid" xmlns:w16="http://schemas.microsoft.com/office/word/2018/wordml" xmlns:w16sdtdh="http://schemas.microsoft.com/office/word/2020/wordml/sdtdatahash" xmlns:w16se="http://schemas.microsoft.com/office/word/2015/wordml/symex" xmlns:wpg="http://schemas.microsoft.com/office/word/2010/wordprocessingGroup" xmlns:wpi="http://schemas.microsoft.com/office/word/2010/wordprocessingInk" xmlns:wne="http://schemas.microsoft.com/office/word/2006/wordml" xmlns:wps="http://schemas.microsoft.com/office/word/2010/wordprocessingShape" mc:Ignorable="w14 w15 w16se w16cid w16 w16cex w16sdtdh wp14">
-  <w:comment w:id="0" w:author="Meunier, Vincent" w:date="2021-12-22T13:15:00Z" w:initials="MV">
+  <w:comment w:id="0" w:author="Meunier, Vincent" w:date="2021-12-22T10:15:00Z" w:initials="MV">
     <w:p>
       <w:pPr>
         <w:pStyle w:val="CommentText"/>
@@ -1166,7 +1039,7 @@
       </w:r>
     </w:p>
   </w:comment>
-  <w:comment w:id="1" w:author="Meunier, Vincent" w:date="2021-12-22T13:14:00Z" w:initials="MV">
+  <w:comment w:id="1" w:author="Meunier, Vincent" w:date="2021-12-22T10:14:00Z" w:initials="MV">
     <w:p>
       <w:pPr>
         <w:pStyle w:val="CommentText"/>

</xml_diff>